<commit_message>
resolved issue with literal string instead of pattern
</commit_message>
<xml_diff>
--- a/data/output/StylesApplied.docx
+++ b/data/output/StylesApplied.docx
@@ -104,7 +104,16 @@
         <w:pStyle w:val="subchaptertitleslevel3"/>
       </w:pPr>
       <w:r>
-        <w:t>2.1.1 Price mechanism and demand theory</w:t>
+        <w:rPr>
+          <w:i/>
+        </w:rPr>
+        <w:t>2.1.1</w:t>
+      </w:r>
+      <w:r>
+        <w:rPr>
+          <w:b/>
+        </w:rPr>
+        <w:t xml:space="preserve"> Price mechanism and demand theory</w:t>
       </w:r>
     </w:p>
     <w:p>
@@ -247,7 +256,16 @@
         <w:pStyle w:val="subchaptertitleslevel3"/>
       </w:pPr>
       <w:r>
-        <w:t>2.1.2 Consumer utility theory</w:t>
+        <w:rPr>
+          <w:i/>
+        </w:rPr>
+        <w:t>2.1.2</w:t>
+      </w:r>
+      <w:r>
+        <w:rPr>
+          <w:b/>
+        </w:rPr>
+        <w:t xml:space="preserve"> Consumer utility theory</w:t>
       </w:r>
     </w:p>
     <w:p>
@@ -502,7 +520,16 @@
         <w:pStyle w:val="subchaptertitleslevel3"/>
       </w:pPr>
       <w:r>
-        <w:t>2.2.1 Stated preferences</w:t>
+        <w:rPr>
+          <w:i/>
+        </w:rPr>
+        <w:t>2.2.1</w:t>
+      </w:r>
+      <w:r>
+        <w:rPr>
+          <w:b/>
+        </w:rPr>
+        <w:t xml:space="preserve"> Stated preferences</w:t>
       </w:r>
     </w:p>
     <w:p>
@@ -518,7 +545,16 @@
         <w:pStyle w:val="subchaptertitleslevel3"/>
       </w:pPr>
       <w:r>
-        <w:t>2.2.2 Revealed preferences</w:t>
+        <w:rPr>
+          <w:i/>
+        </w:rPr>
+        <w:t>2.2.2</w:t>
+      </w:r>
+      <w:r>
+        <w:rPr>
+          <w:b/>
+        </w:rPr>
+        <w:t xml:space="preserve"> Revealed preferences</w:t>
       </w:r>
     </w:p>
     <w:p>
@@ -848,7 +884,16 @@
         <w:pStyle w:val="subchaptertitleslevel3"/>
       </w:pPr>
       <w:r>
-        <w:t>2.5.1 Laboratory experiments</w:t>
+        <w:rPr>
+          <w:i/>
+        </w:rPr>
+        <w:t>2.5.1</w:t>
+      </w:r>
+      <w:r>
+        <w:rPr>
+          <w:b/>
+        </w:rPr>
+        <w:t xml:space="preserve"> Laboratory experiments</w:t>
       </w:r>
     </w:p>
     <w:p>
@@ -864,7 +909,16 @@
         <w:pStyle w:val="subchaptertitleslevel3"/>
       </w:pPr>
       <w:r>
-        <w:t>2.5.2 Field studies</w:t>
+        <w:rPr>
+          <w:i/>
+        </w:rPr>
+        <w:t>2.5.2</w:t>
+      </w:r>
+      <w:r>
+        <w:rPr>
+          <w:b/>
+        </w:rPr>
+        <w:t xml:space="preserve"> Field studies</w:t>
       </w:r>
     </w:p>
     <w:p>
@@ -880,7 +934,16 @@
         <w:pStyle w:val="subchaptertitleslevel3"/>
       </w:pPr>
       <w:r>
-        <w:t>2.5.3 Auctions mechanism</w:t>
+        <w:rPr>
+          <w:i/>
+        </w:rPr>
+        <w:t>2.5.3</w:t>
+      </w:r>
+      <w:r>
+        <w:rPr>
+          <w:b/>
+        </w:rPr>
+        <w:t xml:space="preserve"> Auctions mechanism</w:t>
       </w:r>
     </w:p>
     <w:p>
@@ -912,7 +975,16 @@
         <w:pStyle w:val="subchaptertitleslevel3"/>
       </w:pPr>
       <w:r>
-        <w:t>2.5.4 Direct surveys methods</w:t>
+        <w:rPr>
+          <w:i/>
+        </w:rPr>
+        <w:t>2.5.4</w:t>
+      </w:r>
+      <w:r>
+        <w:rPr>
+          <w:b/>
+        </w:rPr>
+        <w:t xml:space="preserve"> Direct surveys methods</w:t>
       </w:r>
     </w:p>
     <w:p>
@@ -1068,7 +1140,16 @@
         <w:pStyle w:val="subchaptertitleslevel3"/>
       </w:pPr>
       <w:r>
-        <w:t>2.5.5 Indirect surveys methods</w:t>
+        <w:rPr>
+          <w:i/>
+        </w:rPr>
+        <w:t>2.5.5</w:t>
+      </w:r>
+      <w:r>
+        <w:rPr>
+          <w:b/>
+        </w:rPr>
+        <w:t xml:space="preserve"> Indirect surveys methods</w:t>
       </w:r>
     </w:p>
     <w:p>
@@ -1335,7 +1416,16 @@
         <w:pStyle w:val="subchaptertitleslevel3"/>
       </w:pPr>
       <w:r>
-        <w:t>2.5.6 Summary</w:t>
+        <w:rPr>
+          <w:i/>
+        </w:rPr>
+        <w:t>2.5.6</w:t>
+      </w:r>
+      <w:r>
+        <w:rPr>
+          <w:b/>
+        </w:rPr>
+        <w:t xml:space="preserve"> Summary</w:t>
       </w:r>
     </w:p>
     <w:p>

</xml_diff>